<commit_message>
Draft of test case 1
</commit_message>
<xml_diff>
--- a/Resources/Y3848678.docx
+++ b/Resources/Y3848678.docx
@@ -4,23 +4,31 @@
   <w:body>
     <w:p>
       <w:pPr>
-        <w:rPr>
-          <w:rFonts w:ascii="Futura PT Book" w:hAnsi="Futura PT Book"/>
-          <w:b/>
-        </w:rPr>
-      </w:pPr>
-      <w:r>
-        <w:rPr>
-          <w:rFonts w:ascii="Futura PT Book" w:hAnsi="Futura PT Book"/>
-          <w:b/>
+        <w:jc w:val="both"/>
+        <w:rPr>
+          <w:rFonts w:ascii="Futura PT Book" w:hAnsi="Futura PT Book"/>
+          <w:b/>
+          <w:sz w:val="22"/>
+          <w:szCs w:val="22"/>
+        </w:rPr>
+      </w:pPr>
+      <w:r>
+        <w:rPr>
+          <w:rFonts w:ascii="Futura PT Book" w:hAnsi="Futura PT Book"/>
+          <w:b/>
+          <w:sz w:val="22"/>
+          <w:szCs w:val="22"/>
         </w:rPr>
         <w:t>Overview of Report Assignment:</w:t>
       </w:r>
     </w:p>
     <w:p>
       <w:pPr>
-        <w:rPr>
-          <w:rFonts w:ascii="Futura PT Book" w:hAnsi="Futura PT Book"/>
+        <w:jc w:val="both"/>
+        <w:rPr>
+          <w:rFonts w:ascii="Futura PT Book" w:hAnsi="Futura PT Book"/>
+          <w:sz w:val="22"/>
+          <w:szCs w:val="22"/>
         </w:rPr>
       </w:pPr>
     </w:p>
@@ -31,13 +39,18 @@
           <w:ilvl w:val="0"/>
           <w:numId w:val="1"/>
         </w:numPr>
-        <w:rPr>
-          <w:rFonts w:ascii="Futura PT Book" w:hAnsi="Futura PT Book"/>
-        </w:rPr>
-      </w:pPr>
-      <w:r>
-        <w:rPr>
-          <w:rFonts w:ascii="Futura PT Book" w:hAnsi="Futura PT Book"/>
+        <w:jc w:val="both"/>
+        <w:rPr>
+          <w:rFonts w:ascii="Futura PT Book" w:hAnsi="Futura PT Book"/>
+          <w:sz w:val="22"/>
+          <w:szCs w:val="22"/>
+        </w:rPr>
+      </w:pPr>
+      <w:r>
+        <w:rPr>
+          <w:rFonts w:ascii="Futura PT Book" w:hAnsi="Futura PT Book"/>
+          <w:sz w:val="22"/>
+          <w:szCs w:val="22"/>
         </w:rPr>
         <w:t xml:space="preserve">Software for training accountants and analysts </w:t>
       </w:r>
@@ -49,27 +62,28 @@
           <w:ilvl w:val="0"/>
           <w:numId w:val="1"/>
         </w:numPr>
-        <w:rPr>
-          <w:rFonts w:ascii="Futura PT Book" w:hAnsi="Futura PT Book"/>
+        <w:jc w:val="both"/>
+        <w:rPr>
+          <w:rFonts w:ascii="Futura PT Book" w:hAnsi="Futura PT Book"/>
+          <w:sz w:val="22"/>
+          <w:szCs w:val="22"/>
           <w:u w:val="single"/>
         </w:rPr>
       </w:pPr>
       <w:r>
         <w:rPr>
           <w:rFonts w:ascii="Futura PT Book" w:hAnsi="Futura PT Book"/>
-        </w:rPr>
-        <w:t xml:space="preserve">Assess quality of the software of its </w:t>
-      </w:r>
-      <w:r>
-        <w:rPr>
-          <w:rFonts w:ascii="Futura PT Book" w:hAnsi="Futura PT Book"/>
-        </w:rPr>
-        <w:t>freedom from defects. (</w:t>
+          <w:sz w:val="22"/>
+          <w:szCs w:val="22"/>
+        </w:rPr>
+        <w:t>Assess quality of the software of its freedom from defects. (</w:t>
       </w:r>
       <w:proofErr w:type="gramStart"/>
       <w:r>
         <w:rPr>
           <w:rFonts w:ascii="Futura PT Book" w:hAnsi="Futura PT Book"/>
+          <w:sz w:val="22"/>
+          <w:szCs w:val="22"/>
         </w:rPr>
         <w:t>define</w:t>
       </w:r>
@@ -77,6 +91,8 @@
       <w:r>
         <w:rPr>
           <w:rFonts w:ascii="Futura PT Book" w:hAnsi="Futura PT Book"/>
+          <w:sz w:val="22"/>
+          <w:szCs w:val="22"/>
         </w:rPr>
         <w:t xml:space="preserve"> what this means)</w:t>
       </w:r>
@@ -88,13 +104,18 @@
           <w:ilvl w:val="0"/>
           <w:numId w:val="1"/>
         </w:numPr>
-        <w:rPr>
-          <w:rFonts w:ascii="Futura PT Book" w:hAnsi="Futura PT Book"/>
-        </w:rPr>
-      </w:pPr>
-      <w:r>
-        <w:rPr>
-          <w:rFonts w:ascii="Futura PT Book" w:hAnsi="Futura PT Book"/>
+        <w:jc w:val="both"/>
+        <w:rPr>
+          <w:rFonts w:ascii="Futura PT Book" w:hAnsi="Futura PT Book"/>
+          <w:sz w:val="22"/>
+          <w:szCs w:val="22"/>
+        </w:rPr>
+      </w:pPr>
+      <w:r>
+        <w:rPr>
+          <w:rFonts w:ascii="Futura PT Book" w:hAnsi="Futura PT Book"/>
+          <w:sz w:val="22"/>
+          <w:szCs w:val="22"/>
         </w:rPr>
         <w:t>Assume that the behaviour of the software is consistent with the manufacturer’s description of the HP-12C, such as the user manual (find and read this)</w:t>
       </w:r>
@@ -106,13 +127,18 @@
           <w:ilvl w:val="0"/>
           <w:numId w:val="1"/>
         </w:numPr>
-        <w:rPr>
-          <w:rFonts w:ascii="Futura PT Book" w:hAnsi="Futura PT Book"/>
-        </w:rPr>
-      </w:pPr>
-      <w:r>
-        <w:rPr>
-          <w:rFonts w:ascii="Futura PT Book" w:hAnsi="Futura PT Book"/>
+        <w:jc w:val="both"/>
+        <w:rPr>
+          <w:rFonts w:ascii="Futura PT Book" w:hAnsi="Futura PT Book"/>
+          <w:sz w:val="22"/>
+          <w:szCs w:val="22"/>
+        </w:rPr>
+      </w:pPr>
+      <w:r>
+        <w:rPr>
+          <w:rFonts w:ascii="Futura PT Book" w:hAnsi="Futura PT Book"/>
+          <w:sz w:val="22"/>
+          <w:szCs w:val="22"/>
         </w:rPr>
         <w:t xml:space="preserve">If anything is ambiguous, I should justify my specification assumptions in terms of either general mathematics or financial calculations conventions. </w:t>
       </w:r>
@@ -124,138 +150,235 @@
           <w:ilvl w:val="0"/>
           <w:numId w:val="1"/>
         </w:numPr>
-        <w:rPr>
-          <w:rFonts w:ascii="Futura PT Book" w:hAnsi="Futura PT Book"/>
-        </w:rPr>
-      </w:pPr>
-      <w:r>
-        <w:rPr>
-          <w:rFonts w:ascii="Futura PT Book" w:hAnsi="Futura PT Book"/>
-        </w:rPr>
-        <w:t>Read pages 31-35 in the Kaner et al book for advice on deriving requirements as part of the testing process.</w:t>
-      </w:r>
-    </w:p>
-    <w:p>
-      <w:pPr>
-        <w:rPr>
-          <w:rFonts w:ascii="Futura PT Book" w:hAnsi="Futura PT Book"/>
-        </w:rPr>
-      </w:pPr>
-    </w:p>
-    <w:p>
-      <w:pPr>
-        <w:rPr>
-          <w:rFonts w:ascii="Futura PT Book" w:hAnsi="Futura PT Book"/>
-          <w:b/>
-        </w:rPr>
-      </w:pPr>
-      <w:r>
-        <w:rPr>
-          <w:rFonts w:ascii="Futura PT Book" w:hAnsi="Futura PT Book"/>
-          <w:b/>
+        <w:jc w:val="both"/>
+        <w:rPr>
+          <w:rFonts w:ascii="Futura PT Book" w:hAnsi="Futura PT Book"/>
+          <w:sz w:val="22"/>
+          <w:szCs w:val="22"/>
+        </w:rPr>
+      </w:pPr>
+      <w:r>
+        <w:rPr>
+          <w:rFonts w:ascii="Futura PT Book" w:hAnsi="Futura PT Book"/>
+          <w:sz w:val="22"/>
+          <w:szCs w:val="22"/>
+        </w:rPr>
+        <w:t xml:space="preserve">Read pages 31-35 in the </w:t>
+      </w:r>
+      <w:proofErr w:type="spellStart"/>
+      <w:r>
+        <w:rPr>
+          <w:rFonts w:ascii="Futura PT Book" w:hAnsi="Futura PT Book"/>
+          <w:sz w:val="22"/>
+          <w:szCs w:val="22"/>
+        </w:rPr>
+        <w:t>Kaner</w:t>
+      </w:r>
+      <w:proofErr w:type="spellEnd"/>
+      <w:r>
+        <w:rPr>
+          <w:rFonts w:ascii="Futura PT Book" w:hAnsi="Futura PT Book"/>
+          <w:sz w:val="22"/>
+          <w:szCs w:val="22"/>
+        </w:rPr>
+        <w:t xml:space="preserve"> et al book for advice on deriving requirements as part of the testing process.</w:t>
+      </w:r>
+    </w:p>
+    <w:p>
+      <w:pPr>
+        <w:jc w:val="both"/>
+        <w:rPr>
+          <w:rFonts w:ascii="Futura PT Book" w:hAnsi="Futura PT Book"/>
+          <w:sz w:val="22"/>
+          <w:szCs w:val="22"/>
+        </w:rPr>
+      </w:pPr>
+    </w:p>
+    <w:p>
+      <w:pPr>
+        <w:jc w:val="both"/>
+        <w:rPr>
+          <w:rFonts w:ascii="Futura PT Book" w:hAnsi="Futura PT Book"/>
+          <w:b/>
+          <w:sz w:val="22"/>
+          <w:szCs w:val="22"/>
+        </w:rPr>
+      </w:pPr>
+      <w:r>
+        <w:rPr>
+          <w:rFonts w:ascii="Futura PT Book" w:hAnsi="Futura PT Book"/>
+          <w:b/>
+          <w:sz w:val="22"/>
+          <w:szCs w:val="22"/>
         </w:rPr>
         <w:t>SECTION A – An Overview</w:t>
       </w:r>
     </w:p>
     <w:p>
       <w:pPr>
-        <w:rPr>
-          <w:rFonts w:ascii="Futura PT Book" w:hAnsi="Futura PT Book"/>
-          <w:b/>
-        </w:rPr>
-      </w:pPr>
+        <w:jc w:val="both"/>
+        <w:rPr>
+          <w:rFonts w:ascii="Futura PT Book" w:hAnsi="Futura PT Book"/>
+          <w:b/>
+          <w:sz w:val="22"/>
+          <w:szCs w:val="22"/>
+        </w:rPr>
+      </w:pPr>
+    </w:p>
+    <w:p>
+      <w:pPr>
+        <w:jc w:val="both"/>
+        <w:rPr>
+          <w:rFonts w:ascii="Futura PT Book" w:hAnsi="Futura PT Book"/>
+          <w:sz w:val="22"/>
+          <w:szCs w:val="22"/>
+        </w:rPr>
+      </w:pPr>
+      <w:r>
+        <w:rPr>
+          <w:rFonts w:ascii="Futura PT Book" w:hAnsi="Futura PT Book"/>
+          <w:sz w:val="22"/>
+          <w:szCs w:val="22"/>
+        </w:rPr>
+        <w:t xml:space="preserve">Define what constitutes ‘the software under test’; listing the features that you will test and you will not test. </w:t>
+      </w:r>
+    </w:p>
+    <w:p>
+      <w:pPr>
+        <w:jc w:val="both"/>
+        <w:rPr>
+          <w:rFonts w:ascii="Futura PT Book" w:hAnsi="Futura PT Book"/>
+          <w:sz w:val="22"/>
+          <w:szCs w:val="22"/>
+        </w:rPr>
+      </w:pPr>
+    </w:p>
+    <w:p>
+      <w:pPr>
+        <w:jc w:val="both"/>
+        <w:rPr>
+          <w:rFonts w:ascii="Futura PT Book" w:hAnsi="Futura PT Book"/>
+          <w:sz w:val="22"/>
+          <w:szCs w:val="22"/>
+        </w:rPr>
+      </w:pPr>
+      <w:r>
+        <w:rPr>
+          <w:rFonts w:ascii="Futura PT Book" w:hAnsi="Futura PT Book"/>
+          <w:sz w:val="22"/>
+          <w:szCs w:val="22"/>
+        </w:rPr>
+        <w:t xml:space="preserve">Explain how you have determined the expected behaviour of the software (in the </w:t>
+      </w:r>
+      <w:proofErr w:type="spellStart"/>
+      <w:r>
+        <w:rPr>
+          <w:rFonts w:ascii="Futura PT Book" w:hAnsi="Futura PT Book"/>
+          <w:sz w:val="22"/>
+          <w:szCs w:val="22"/>
+        </w:rPr>
+        <w:t>absense</w:t>
+      </w:r>
+      <w:proofErr w:type="spellEnd"/>
+      <w:r>
+        <w:rPr>
+          <w:rFonts w:ascii="Futura PT Book" w:hAnsi="Futura PT Book"/>
+          <w:sz w:val="22"/>
+          <w:szCs w:val="22"/>
+        </w:rPr>
+        <w:t xml:space="preserve"> of an exhaustive and explicit requirements specification).</w:t>
+      </w:r>
+    </w:p>
+    <w:p>
+      <w:pPr>
+        <w:jc w:val="both"/>
+        <w:rPr>
+          <w:rFonts w:ascii="Futura PT Book" w:hAnsi="Futura PT Book"/>
+          <w:sz w:val="22"/>
+          <w:szCs w:val="22"/>
+        </w:rPr>
+      </w:pPr>
+    </w:p>
+    <w:p>
+      <w:pPr>
+        <w:jc w:val="both"/>
+        <w:rPr>
+          <w:rFonts w:ascii="Futura PT Book" w:hAnsi="Futura PT Book"/>
+          <w:sz w:val="22"/>
+          <w:szCs w:val="22"/>
+        </w:rPr>
+      </w:pPr>
+      <w:r>
+        <w:rPr>
+          <w:rFonts w:ascii="Futura PT Book" w:hAnsi="Futura PT Book"/>
+          <w:sz w:val="22"/>
+          <w:szCs w:val="22"/>
+        </w:rPr>
+        <w:t>Explain the prioritisation</w:t>
+      </w:r>
       <w:bookmarkStart w:id="0" w:name="_GoBack"/>
       <w:bookmarkEnd w:id="0"/>
-    </w:p>
-    <w:p>
-      <w:pPr>
-        <w:rPr>
-          <w:rFonts w:ascii="Futura PT Book" w:hAnsi="Futura PT Book"/>
-        </w:rPr>
-      </w:pPr>
-      <w:r>
-        <w:rPr>
-          <w:rFonts w:ascii="Futura PT Book" w:hAnsi="Futura PT Book"/>
-        </w:rPr>
-        <w:t xml:space="preserve">Define what constitutes ‘the software under test’; listing the features that you will test and you will not test. </w:t>
-      </w:r>
-    </w:p>
-    <w:p>
-      <w:pPr>
-        <w:rPr>
-          <w:rFonts w:ascii="Futura PT Book" w:hAnsi="Futura PT Book"/>
-        </w:rPr>
-      </w:pPr>
-    </w:p>
-    <w:p>
-      <w:pPr>
-        <w:rPr>
-          <w:rFonts w:ascii="Futura PT Book" w:hAnsi="Futura PT Book"/>
-        </w:rPr>
-      </w:pPr>
-      <w:r>
-        <w:rPr>
-          <w:rFonts w:ascii="Futura PT Book" w:hAnsi="Futura PT Book"/>
-        </w:rPr>
-        <w:t>Explain how you have determined the expected behaviour of the software (in the absense of an exhaustive and explicit requirements specification).</w:t>
-      </w:r>
-    </w:p>
-    <w:p>
-      <w:pPr>
-        <w:rPr>
-          <w:rFonts w:ascii="Futura PT Book" w:hAnsi="Futura PT Book"/>
-        </w:rPr>
-      </w:pPr>
-    </w:p>
-    <w:p>
-      <w:pPr>
-        <w:rPr>
-          <w:rFonts w:ascii="Futura PT Book" w:hAnsi="Futura PT Book"/>
-        </w:rPr>
-      </w:pPr>
-      <w:r>
-        <w:rPr>
-          <w:rFonts w:ascii="Futura PT Book" w:hAnsi="Futura PT Book"/>
-        </w:rPr>
-        <w:t>Explain the prioritisation strategy – which user needs and concerns, within the broader requirements, you have treated as most important</w:t>
-      </w:r>
-    </w:p>
-    <w:p>
-      <w:pPr>
-        <w:rPr>
-          <w:rFonts w:ascii="Futura PT Book" w:hAnsi="Futura PT Book"/>
-        </w:rPr>
-      </w:pPr>
-    </w:p>
-    <w:p>
-      <w:pPr>
-        <w:rPr>
-          <w:rFonts w:ascii="Futura PT Book" w:hAnsi="Futura PT Book"/>
-        </w:rPr>
-      </w:pPr>
-      <w:r>
-        <w:rPr>
-          <w:rFonts w:ascii="Futura PT Book" w:hAnsi="Futura PT Book"/>
+      <w:r>
+        <w:rPr>
+          <w:rFonts w:ascii="Futura PT Book" w:hAnsi="Futura PT Book"/>
+          <w:sz w:val="22"/>
+          <w:szCs w:val="22"/>
+        </w:rPr>
+        <w:t xml:space="preserve"> strategy – which user needs and concerns, within the broader requirements, you have treated as most important</w:t>
+      </w:r>
+    </w:p>
+    <w:p>
+      <w:pPr>
+        <w:jc w:val="both"/>
+        <w:rPr>
+          <w:rFonts w:ascii="Futura PT Book" w:hAnsi="Futura PT Book"/>
+          <w:sz w:val="22"/>
+          <w:szCs w:val="22"/>
+        </w:rPr>
+      </w:pPr>
+    </w:p>
+    <w:p>
+      <w:pPr>
+        <w:jc w:val="both"/>
+        <w:rPr>
+          <w:rFonts w:ascii="Futura PT Book" w:hAnsi="Futura PT Book"/>
+          <w:sz w:val="22"/>
+          <w:szCs w:val="22"/>
+        </w:rPr>
+      </w:pPr>
+      <w:r>
+        <w:rPr>
+          <w:rFonts w:ascii="Futura PT Book" w:hAnsi="Futura PT Book"/>
+          <w:sz w:val="22"/>
+          <w:szCs w:val="22"/>
         </w:rPr>
         <w:t>Explain the overall strategy you have used for creating test cases, and for selecting specific test cases that you present in section B</w:t>
       </w:r>
     </w:p>
     <w:p>
       <w:pPr>
-        <w:rPr>
-          <w:rFonts w:ascii="Futura PT Book" w:hAnsi="Futura PT Book"/>
-        </w:rPr>
-      </w:pPr>
-    </w:p>
-    <w:p>
-      <w:pPr>
-        <w:rPr>
-          <w:rFonts w:ascii="Futura PT Book" w:hAnsi="Futura PT Book"/>
-        </w:rPr>
-      </w:pPr>
-      <w:r>
-        <w:rPr>
-          <w:rFonts w:ascii="Futura PT Book" w:hAnsi="Futura PT Book"/>
+        <w:jc w:val="both"/>
+        <w:rPr>
+          <w:rFonts w:ascii="Futura PT Book" w:hAnsi="Futura PT Book"/>
+          <w:sz w:val="22"/>
+          <w:szCs w:val="22"/>
+        </w:rPr>
+      </w:pPr>
+    </w:p>
+    <w:p>
+      <w:pPr>
+        <w:jc w:val="both"/>
+        <w:rPr>
+          <w:rFonts w:ascii="Futura PT Book" w:hAnsi="Futura PT Book"/>
+          <w:sz w:val="22"/>
+          <w:szCs w:val="22"/>
+        </w:rPr>
+      </w:pPr>
+      <w:r>
+        <w:rPr>
+          <w:rFonts w:ascii="Futura PT Book" w:hAnsi="Futura PT Book"/>
+          <w:sz w:val="22"/>
+          <w:szCs w:val="22"/>
         </w:rPr>
         <w:t xml:space="preserve">Define acceptability criteria for the software – </w:t>
       </w:r>
@@ -263,6 +386,8 @@
       <w:r>
         <w:rPr>
           <w:rFonts w:ascii="Futura PT Book" w:hAnsi="Futura PT Book"/>
+          <w:sz w:val="22"/>
+          <w:szCs w:val="22"/>
         </w:rPr>
         <w:t>what(</w:t>
       </w:r>
@@ -270,6 +395,8 @@
       <w:r>
         <w:rPr>
           <w:rFonts w:ascii="Futura PT Book" w:hAnsi="Futura PT Book"/>
+          <w:sz w:val="22"/>
+          <w:szCs w:val="22"/>
         </w:rPr>
         <w:t>testable) properties does it need to have in order for it to be of acceptable quality for its intended purpose?</w:t>
       </w:r>
@@ -281,13 +408,18 @@
           <w:ilvl w:val="0"/>
           <w:numId w:val="2"/>
         </w:numPr>
-        <w:rPr>
-          <w:rFonts w:ascii="Futura PT Book" w:hAnsi="Futura PT Book"/>
-        </w:rPr>
-      </w:pPr>
-      <w:r>
-        <w:rPr>
-          <w:rFonts w:ascii="Futura PT Book" w:hAnsi="Futura PT Book"/>
+        <w:jc w:val="both"/>
+        <w:rPr>
+          <w:rFonts w:ascii="Futura PT Book" w:hAnsi="Futura PT Book"/>
+          <w:sz w:val="22"/>
+          <w:szCs w:val="22"/>
+        </w:rPr>
+      </w:pPr>
+      <w:r>
+        <w:rPr>
+          <w:rFonts w:ascii="Futura PT Book" w:hAnsi="Futura PT Book"/>
+          <w:sz w:val="22"/>
+          <w:szCs w:val="22"/>
         </w:rPr>
         <w:t>Correct results;</w:t>
       </w:r>
@@ -299,35 +431,68 @@
           <w:ilvl w:val="0"/>
           <w:numId w:val="2"/>
         </w:numPr>
-        <w:rPr>
-          <w:rFonts w:ascii="Futura PT Book" w:hAnsi="Futura PT Book"/>
-        </w:rPr>
-      </w:pPr>
-      <w:r>
-        <w:rPr>
-          <w:rFonts w:ascii="Futura PT Book" w:hAnsi="Futura PT Book"/>
+        <w:jc w:val="both"/>
+        <w:rPr>
+          <w:rFonts w:ascii="Futura PT Book" w:hAnsi="Futura PT Book"/>
+          <w:sz w:val="22"/>
+          <w:szCs w:val="22"/>
+        </w:rPr>
+      </w:pPr>
+      <w:r>
+        <w:rPr>
+          <w:rFonts w:ascii="Futura PT Book" w:hAnsi="Futura PT Book"/>
+          <w:sz w:val="22"/>
+          <w:szCs w:val="22"/>
         </w:rPr>
         <w:t>Correct graphical user interface display</w:t>
       </w:r>
     </w:p>
     <w:p>
       <w:pPr>
-        <w:rPr>
-          <w:rFonts w:ascii="Futura PT Book" w:hAnsi="Futura PT Book"/>
-        </w:rPr>
-      </w:pPr>
-    </w:p>
-    <w:p>
-      <w:pPr>
-        <w:rPr>
-          <w:rFonts w:ascii="Futura PT Book" w:hAnsi="Futura PT Book"/>
-          <w:b/>
-        </w:rPr>
-      </w:pPr>
-      <w:r>
-        <w:rPr>
-          <w:rFonts w:ascii="Futura PT Book" w:hAnsi="Futura PT Book"/>
-          <w:b/>
+        <w:jc w:val="both"/>
+        <w:rPr>
+          <w:rFonts w:ascii="Futura PT Book" w:hAnsi="Futura PT Book"/>
+          <w:sz w:val="22"/>
+          <w:szCs w:val="22"/>
+        </w:rPr>
+      </w:pPr>
+    </w:p>
+    <w:p>
+      <w:pPr>
+        <w:jc w:val="both"/>
+        <w:rPr>
+          <w:rFonts w:ascii="Futura PT Book" w:hAnsi="Futura PT Book"/>
+          <w:sz w:val="22"/>
+          <w:szCs w:val="22"/>
+        </w:rPr>
+      </w:pPr>
+    </w:p>
+    <w:p>
+      <w:pPr>
+        <w:jc w:val="both"/>
+        <w:rPr>
+          <w:rFonts w:ascii="Futura PT Book" w:hAnsi="Futura PT Book"/>
+          <w:sz w:val="22"/>
+          <w:szCs w:val="22"/>
+        </w:rPr>
+      </w:pPr>
+    </w:p>
+    <w:p>
+      <w:pPr>
+        <w:jc w:val="both"/>
+        <w:rPr>
+          <w:rFonts w:ascii="Futura PT Book" w:hAnsi="Futura PT Book"/>
+          <w:b/>
+          <w:sz w:val="22"/>
+          <w:szCs w:val="22"/>
+        </w:rPr>
+      </w:pPr>
+      <w:r>
+        <w:rPr>
+          <w:rFonts w:ascii="Futura PT Book" w:hAnsi="Futura PT Book"/>
+          <w:b/>
+          <w:sz w:val="22"/>
+          <w:szCs w:val="22"/>
         </w:rPr>
         <w:t>SECTION B</w:t>
       </w:r>
@@ -335,29 +500,39 @@
         <w:rPr>
           <w:rFonts w:ascii="Futura PT Book" w:hAnsi="Futura PT Book"/>
           <w:b/>
+          <w:sz w:val="22"/>
+          <w:szCs w:val="22"/>
         </w:rPr>
         <w:t xml:space="preserve"> – Test Cases</w:t>
       </w:r>
     </w:p>
     <w:p>
       <w:pPr>
-        <w:rPr>
-          <w:rFonts w:ascii="Futura PT Book" w:hAnsi="Futura PT Book"/>
-          <w:b/>
-        </w:rPr>
-      </w:pPr>
-    </w:p>
-    <w:p>
-      <w:pPr>
-        <w:rPr>
-          <w:rFonts w:ascii="Futura PT Book" w:hAnsi="Futura PT Book"/>
-          <w:b/>
-        </w:rPr>
-      </w:pPr>
-      <w:r>
-        <w:rPr>
-          <w:rFonts w:ascii="Futura PT Book" w:hAnsi="Futura PT Book"/>
-          <w:b/>
+        <w:jc w:val="both"/>
+        <w:rPr>
+          <w:rFonts w:ascii="Futura PT Book" w:hAnsi="Futura PT Book"/>
+          <w:b/>
+          <w:sz w:val="22"/>
+          <w:szCs w:val="22"/>
+        </w:rPr>
+      </w:pPr>
+    </w:p>
+    <w:p>
+      <w:pPr>
+        <w:jc w:val="both"/>
+        <w:rPr>
+          <w:rFonts w:ascii="Futura PT Book" w:hAnsi="Futura PT Book"/>
+          <w:b/>
+          <w:sz w:val="22"/>
+          <w:szCs w:val="22"/>
+        </w:rPr>
+      </w:pPr>
+      <w:r>
+        <w:rPr>
+          <w:rFonts w:ascii="Futura PT Book" w:hAnsi="Futura PT Book"/>
+          <w:b/>
+          <w:sz w:val="22"/>
+          <w:szCs w:val="22"/>
         </w:rPr>
         <w:t>Notes:</w:t>
       </w:r>
@@ -369,15 +544,20 @@
           <w:ilvl w:val="0"/>
           <w:numId w:val="4"/>
         </w:numPr>
-        <w:rPr>
-          <w:rFonts w:ascii="Futura PT Book" w:hAnsi="Futura PT Book"/>
-          <w:b/>
-        </w:rPr>
-      </w:pPr>
-      <w:r>
-        <w:rPr>
-          <w:rFonts w:ascii="Futura PT Book" w:hAnsi="Futura PT Book"/>
-          <w:b/>
+        <w:jc w:val="both"/>
+        <w:rPr>
+          <w:rFonts w:ascii="Futura PT Book" w:hAnsi="Futura PT Book"/>
+          <w:b/>
+          <w:sz w:val="22"/>
+          <w:szCs w:val="22"/>
+        </w:rPr>
+      </w:pPr>
+      <w:r>
+        <w:rPr>
+          <w:rFonts w:ascii="Futura PT Book" w:hAnsi="Futura PT Book"/>
+          <w:b/>
+          <w:sz w:val="22"/>
+          <w:szCs w:val="22"/>
         </w:rPr>
         <w:t>Each test case should only test one thing – one feature, unusual input or one user task.</w:t>
       </w:r>
@@ -389,15 +569,20 @@
           <w:ilvl w:val="0"/>
           <w:numId w:val="4"/>
         </w:numPr>
-        <w:rPr>
-          <w:rFonts w:ascii="Futura PT Book" w:hAnsi="Futura PT Book"/>
-          <w:b/>
-        </w:rPr>
-      </w:pPr>
-      <w:r>
-        <w:rPr>
-          <w:rFonts w:ascii="Futura PT Book" w:hAnsi="Futura PT Book"/>
-          <w:b/>
+        <w:jc w:val="both"/>
+        <w:rPr>
+          <w:rFonts w:ascii="Futura PT Book" w:hAnsi="Futura PT Book"/>
+          <w:b/>
+          <w:sz w:val="22"/>
+          <w:szCs w:val="22"/>
+        </w:rPr>
+      </w:pPr>
+      <w:r>
+        <w:rPr>
+          <w:rFonts w:ascii="Futura PT Book" w:hAnsi="Futura PT Book"/>
+          <w:b/>
+          <w:sz w:val="22"/>
+          <w:szCs w:val="22"/>
         </w:rPr>
         <w:t>Diverse range of test cases to cover different aspects.</w:t>
       </w:r>
@@ -409,15 +594,20 @@
           <w:ilvl w:val="0"/>
           <w:numId w:val="4"/>
         </w:numPr>
-        <w:rPr>
-          <w:rFonts w:ascii="Futura PT Book" w:hAnsi="Futura PT Book"/>
-          <w:b/>
-        </w:rPr>
-      </w:pPr>
-      <w:r>
-        <w:rPr>
-          <w:rFonts w:ascii="Futura PT Book" w:hAnsi="Futura PT Book"/>
-          <w:b/>
+        <w:jc w:val="both"/>
+        <w:rPr>
+          <w:rFonts w:ascii="Futura PT Book" w:hAnsi="Futura PT Book"/>
+          <w:b/>
+          <w:sz w:val="22"/>
+          <w:szCs w:val="22"/>
+        </w:rPr>
+      </w:pPr>
+      <w:r>
+        <w:rPr>
+          <w:rFonts w:ascii="Futura PT Book" w:hAnsi="Futura PT Book"/>
+          <w:b/>
+          <w:sz w:val="22"/>
+          <w:szCs w:val="22"/>
         </w:rPr>
         <w:t>Choose the most interesting ones.</w:t>
       </w:r>
@@ -429,15 +619,20 @@
           <w:ilvl w:val="0"/>
           <w:numId w:val="4"/>
         </w:numPr>
-        <w:rPr>
-          <w:rFonts w:ascii="Futura PT Book" w:hAnsi="Futura PT Book"/>
-          <w:b/>
-        </w:rPr>
-      </w:pPr>
-      <w:r>
-        <w:rPr>
-          <w:rFonts w:ascii="Futura PT Book" w:hAnsi="Futura PT Book"/>
-          <w:b/>
+        <w:jc w:val="both"/>
+        <w:rPr>
+          <w:rFonts w:ascii="Futura PT Book" w:hAnsi="Futura PT Book"/>
+          <w:b/>
+          <w:sz w:val="22"/>
+          <w:szCs w:val="22"/>
+        </w:rPr>
+      </w:pPr>
+      <w:r>
+        <w:rPr>
+          <w:rFonts w:ascii="Futura PT Book" w:hAnsi="Futura PT Book"/>
+          <w:b/>
+          <w:sz w:val="22"/>
+          <w:szCs w:val="22"/>
         </w:rPr>
         <w:t xml:space="preserve">Test </w:t>
       </w:r>
@@ -446,6 +641,8 @@
         <w:rPr>
           <w:rFonts w:ascii="Futura PT Book" w:hAnsi="Futura PT Book"/>
           <w:b/>
+          <w:sz w:val="22"/>
+          <w:szCs w:val="22"/>
         </w:rPr>
         <w:t>at either</w:t>
       </w:r>
@@ -454,6 +651,8 @@
         <w:rPr>
           <w:rFonts w:ascii="Futura PT Book" w:hAnsi="Futura PT Book"/>
           <w:b/>
+          <w:sz w:val="22"/>
+          <w:szCs w:val="22"/>
         </w:rPr>
         <w:t xml:space="preserve"> unit, integration and system level. System level is sufficient.</w:t>
       </w:r>
@@ -465,15 +664,20 @@
           <w:ilvl w:val="0"/>
           <w:numId w:val="4"/>
         </w:numPr>
-        <w:rPr>
-          <w:rFonts w:ascii="Futura PT Book" w:hAnsi="Futura PT Book"/>
-          <w:b/>
-        </w:rPr>
-      </w:pPr>
-      <w:r>
-        <w:rPr>
-          <w:rFonts w:ascii="Futura PT Book" w:hAnsi="Futura PT Book"/>
-          <w:b/>
+        <w:jc w:val="both"/>
+        <w:rPr>
+          <w:rFonts w:ascii="Futura PT Book" w:hAnsi="Futura PT Book"/>
+          <w:b/>
+          <w:sz w:val="22"/>
+          <w:szCs w:val="22"/>
+        </w:rPr>
+      </w:pPr>
+      <w:r>
+        <w:rPr>
+          <w:rFonts w:ascii="Futura PT Book" w:hAnsi="Futura PT Book"/>
+          <w:b/>
+          <w:sz w:val="22"/>
+          <w:szCs w:val="22"/>
         </w:rPr>
         <w:t>Short fragments of code are only allowed in the report.</w:t>
       </w:r>
@@ -485,38 +689,53 @@
           <w:ilvl w:val="0"/>
           <w:numId w:val="4"/>
         </w:numPr>
-        <w:rPr>
-          <w:rFonts w:ascii="Futura PT Book" w:hAnsi="Futura PT Book"/>
-          <w:b/>
-        </w:rPr>
-      </w:pPr>
-      <w:r>
-        <w:rPr>
-          <w:rFonts w:ascii="Futura PT Book" w:hAnsi="Futura PT Book"/>
-          <w:b/>
+        <w:jc w:val="both"/>
+        <w:rPr>
+          <w:rFonts w:ascii="Futura PT Book" w:hAnsi="Futura PT Book"/>
+          <w:b/>
+          <w:sz w:val="22"/>
+          <w:szCs w:val="22"/>
+        </w:rPr>
+      </w:pPr>
+      <w:r>
+        <w:rPr>
+          <w:rFonts w:ascii="Futura PT Book" w:hAnsi="Futura PT Book"/>
+          <w:b/>
+          <w:sz w:val="22"/>
+          <w:szCs w:val="22"/>
         </w:rPr>
         <w:t>If something is true for all test cases, say this once at the start of the section.</w:t>
       </w:r>
     </w:p>
     <w:p>
       <w:pPr>
-        <w:rPr>
-          <w:rFonts w:ascii="Futura PT Book" w:hAnsi="Futura PT Book"/>
-          <w:b/>
-        </w:rPr>
-      </w:pPr>
-    </w:p>
-    <w:p>
-      <w:pPr>
-        <w:rPr>
-          <w:rFonts w:ascii="Futura PT Book" w:hAnsi="Futura PT Book"/>
-          <w:b/>
-        </w:rPr>
-      </w:pPr>
-      <w:r>
-        <w:rPr>
-          <w:rFonts w:ascii="Futura PT Book" w:hAnsi="Futura PT Book"/>
-          <w:b/>
+        <w:jc w:val="both"/>
+        <w:rPr>
+          <w:rFonts w:ascii="Futura PT Book" w:hAnsi="Futura PT Book"/>
+          <w:b/>
+          <w:sz w:val="22"/>
+          <w:szCs w:val="22"/>
+        </w:rPr>
+      </w:pPr>
+    </w:p>
+    <w:p>
+      <w:pPr>
+        <w:jc w:val="both"/>
+        <w:rPr>
+          <w:rFonts w:ascii="Futura PT Book" w:hAnsi="Futura PT Book"/>
+          <w:b/>
+          <w:i/>
+          <w:sz w:val="22"/>
+          <w:szCs w:val="22"/>
+        </w:rPr>
+      </w:pPr>
+      <w:r>
+        <w:rPr>
+          <w:rFonts w:ascii="Futura PT Book" w:hAnsi="Futura PT Book"/>
+          <w:b/>
+          <w:i/>
+          <w:sz w:val="22"/>
+          <w:szCs w:val="22"/>
         </w:rPr>
         <w:t>@Test 1:</w:t>
       </w:r>
@@ -528,15 +747,21 @@
           <w:ilvl w:val="0"/>
           <w:numId w:val="3"/>
         </w:numPr>
-        <w:rPr>
-          <w:rFonts w:ascii="Futura PT Book" w:hAnsi="Futura PT Book"/>
-        </w:rPr>
-      </w:pPr>
-      <w:r>
-        <w:rPr>
-          <w:rFonts w:ascii="Futura PT Book" w:hAnsi="Futura PT Book"/>
-        </w:rPr>
-        <w:lastRenderedPageBreak/>
+        <w:jc w:val="both"/>
+        <w:rPr>
+          <w:rFonts w:ascii="Futura PT Book" w:hAnsi="Futura PT Book"/>
+          <w:i/>
+          <w:sz w:val="22"/>
+          <w:szCs w:val="22"/>
+        </w:rPr>
+      </w:pPr>
+      <w:r>
+        <w:rPr>
+          <w:rFonts w:ascii="Futura PT Book" w:hAnsi="Futura PT Book"/>
+          <w:i/>
+          <w:sz w:val="22"/>
+          <w:szCs w:val="22"/>
+        </w:rPr>
         <w:t>State the purpose of the test within the test set. This is vital. Instead, state the question that the test case asks the software.</w:t>
       </w:r>
     </w:p>
@@ -547,25 +772,29 @@
           <w:ilvl w:val="0"/>
           <w:numId w:val="3"/>
         </w:numPr>
-        <w:rPr>
-          <w:rFonts w:ascii="Futura PT Book" w:hAnsi="Futura PT Book"/>
-        </w:rPr>
-      </w:pPr>
-      <w:r>
-        <w:rPr>
-          <w:rFonts w:ascii="Futura PT Book" w:hAnsi="Futura PT Book"/>
-        </w:rPr>
-        <w:t>Describe the stimulus applied to the software</w:t>
-      </w:r>
-      <w:r>
-        <w:rPr>
-          <w:rFonts w:ascii="Futura PT Book" w:hAnsi="Futura PT Book"/>
-        </w:rPr>
-        <w:t xml:space="preserve"> (which API calls, and the expected results)</w:t>
-      </w:r>
-      <w:r>
-        <w:rPr>
-          <w:rFonts w:ascii="Futura PT Book" w:hAnsi="Futura PT Book"/>
+        <w:jc w:val="both"/>
+        <w:rPr>
+          <w:rFonts w:ascii="Futura PT Book" w:hAnsi="Futura PT Book"/>
+          <w:i/>
+          <w:sz w:val="22"/>
+          <w:szCs w:val="22"/>
+        </w:rPr>
+      </w:pPr>
+      <w:r>
+        <w:rPr>
+          <w:rFonts w:ascii="Futura PT Book" w:hAnsi="Futura PT Book"/>
+          <w:i/>
+          <w:sz w:val="22"/>
+          <w:szCs w:val="22"/>
+        </w:rPr>
+        <w:t>Describe the stimulus applied to the software (which API calls, and the expected results)</w:t>
+      </w:r>
+      <w:r>
+        <w:rPr>
+          <w:rFonts w:ascii="Futura PT Book" w:hAnsi="Futura PT Book"/>
+          <w:i/>
+          <w:sz w:val="22"/>
+          <w:szCs w:val="22"/>
         </w:rPr>
         <w:t>.</w:t>
       </w:r>
@@ -577,16 +806,34 @@
           <w:ilvl w:val="1"/>
           <w:numId w:val="3"/>
         </w:numPr>
-        <w:rPr>
-          <w:rFonts w:ascii="Futura PT Book" w:hAnsi="Futura PT Book"/>
-        </w:rPr>
-      </w:pPr>
-      <w:r>
-        <w:rPr>
-          <w:rFonts w:ascii="Futura PT Book" w:hAnsi="Futura PT Book"/>
-        </w:rPr>
-        <w:t>Define contraints</w:t>
-      </w:r>
+        <w:jc w:val="both"/>
+        <w:rPr>
+          <w:rFonts w:ascii="Futura PT Book" w:hAnsi="Futura PT Book"/>
+          <w:i/>
+          <w:sz w:val="22"/>
+          <w:szCs w:val="22"/>
+        </w:rPr>
+      </w:pPr>
+      <w:r>
+        <w:rPr>
+          <w:rFonts w:ascii="Futura PT Book" w:hAnsi="Futura PT Book"/>
+          <w:i/>
+          <w:sz w:val="22"/>
+          <w:szCs w:val="22"/>
+        </w:rPr>
+        <w:t xml:space="preserve">Define </w:t>
+      </w:r>
+      <w:proofErr w:type="spellStart"/>
+      <w:r>
+        <w:rPr>
+          <w:rFonts w:ascii="Futura PT Book" w:hAnsi="Futura PT Book"/>
+          <w:i/>
+          <w:sz w:val="22"/>
+          <w:szCs w:val="22"/>
+        </w:rPr>
+        <w:t>contraints</w:t>
+      </w:r>
+      <w:proofErr w:type="spellEnd"/>
     </w:p>
     <w:p>
       <w:pPr>
@@ -595,19 +842,30 @@
           <w:ilvl w:val="1"/>
           <w:numId w:val="3"/>
         </w:numPr>
-        <w:rPr>
-          <w:rFonts w:ascii="Futura PT Book" w:hAnsi="Futura PT Book"/>
-        </w:rPr>
-      </w:pPr>
-      <w:r>
-        <w:rPr>
-          <w:rFonts w:ascii="Futura PT Book" w:hAnsi="Futura PT Book"/>
-        </w:rPr>
+        <w:jc w:val="both"/>
+        <w:rPr>
+          <w:rFonts w:ascii="Futura PT Book" w:hAnsi="Futura PT Book"/>
+          <w:i/>
+          <w:sz w:val="22"/>
+          <w:szCs w:val="22"/>
+        </w:rPr>
+      </w:pPr>
+      <w:r>
+        <w:rPr>
+          <w:rFonts w:ascii="Futura PT Book" w:hAnsi="Futura PT Book"/>
+          <w:i/>
+          <w:sz w:val="22"/>
+          <w:szCs w:val="22"/>
+        </w:rPr>
+        <w:lastRenderedPageBreak/>
         <w:t>The reason</w:t>
       </w:r>
       <w:r>
         <w:rPr>
           <w:rFonts w:ascii="Futura PT Book" w:hAnsi="Futura PT Book"/>
+          <w:i/>
+          <w:sz w:val="22"/>
+          <w:szCs w:val="22"/>
         </w:rPr>
         <w:t xml:space="preserve"> why the result is the way it is</w:t>
       </w:r>
@@ -619,44 +877,712 @@
           <w:ilvl w:val="0"/>
           <w:numId w:val="3"/>
         </w:numPr>
-        <w:rPr>
-          <w:rFonts w:ascii="Futura PT Book" w:hAnsi="Futura PT Book"/>
-        </w:rPr>
-      </w:pPr>
-      <w:r>
-        <w:rPr>
-          <w:rFonts w:ascii="Futura PT Book" w:hAnsi="Futura PT Book"/>
-        </w:rPr>
-        <w:t>Document results that occurred when the test cases are run. You should provide explicit indication of whether eachh test passed or failed, and in the latter case state what happened instead.</w:t>
-      </w:r>
-    </w:p>
-    <w:p>
-      <w:pPr>
-        <w:rPr>
-          <w:rFonts w:ascii="Futura PT Book" w:hAnsi="Futura PT Book"/>
-        </w:rPr>
-      </w:pPr>
-    </w:p>
-    <w:p>
-      <w:pPr>
-        <w:rPr>
-          <w:rFonts w:ascii="Futura PT Book" w:hAnsi="Futura PT Book"/>
-          <w:b/>
-        </w:rPr>
-      </w:pPr>
-      <w:r>
-        <w:rPr>
-          <w:rFonts w:ascii="Futura PT Book" w:hAnsi="Futura PT Book"/>
-          <w:b/>
+        <w:jc w:val="both"/>
+        <w:rPr>
+          <w:rFonts w:ascii="Futura PT Book" w:hAnsi="Futura PT Book"/>
+          <w:i/>
+          <w:sz w:val="22"/>
+          <w:szCs w:val="22"/>
+        </w:rPr>
+      </w:pPr>
+      <w:r>
+        <w:rPr>
+          <w:rFonts w:ascii="Futura PT Book" w:hAnsi="Futura PT Book"/>
+          <w:i/>
+          <w:sz w:val="22"/>
+          <w:szCs w:val="22"/>
+        </w:rPr>
+        <w:t>Document results that occurred when the test cases are run. You should provide expl</w:t>
+      </w:r>
+      <w:r>
+        <w:rPr>
+          <w:rFonts w:ascii="Futura PT Book" w:hAnsi="Futura PT Book"/>
+          <w:i/>
+          <w:sz w:val="22"/>
+          <w:szCs w:val="22"/>
+        </w:rPr>
+        <w:t>icit indication of whether each</w:t>
+      </w:r>
+      <w:r>
+        <w:rPr>
+          <w:rFonts w:ascii="Futura PT Book" w:hAnsi="Futura PT Book"/>
+          <w:i/>
+          <w:sz w:val="22"/>
+          <w:szCs w:val="22"/>
+        </w:rPr>
+        <w:t xml:space="preserve"> test passed or failed, and in the latter case state what happened instead.</w:t>
+      </w:r>
+    </w:p>
+    <w:p>
+      <w:pPr>
+        <w:jc w:val="both"/>
+        <w:rPr>
+          <w:rFonts w:ascii="Futura PT Book" w:hAnsi="Futura PT Book"/>
+          <w:sz w:val="22"/>
+          <w:szCs w:val="22"/>
+        </w:rPr>
+      </w:pPr>
+      <w:r>
+        <w:rPr>
+          <w:rFonts w:ascii="Futura PT Book" w:hAnsi="Futura PT Book"/>
+          <w:sz w:val="22"/>
+          <w:szCs w:val="22"/>
+        </w:rPr>
+        <w:t>@Test 1: [name]</w:t>
+      </w:r>
+    </w:p>
+    <w:p>
+      <w:pPr>
+        <w:pStyle w:val="ListParagraph"/>
+        <w:numPr>
+          <w:ilvl w:val="0"/>
+          <w:numId w:val="6"/>
+        </w:numPr>
+        <w:jc w:val="both"/>
+        <w:rPr>
+          <w:rFonts w:ascii="Futura PT Book" w:hAnsi="Futura PT Book"/>
+          <w:sz w:val="22"/>
+          <w:szCs w:val="22"/>
+        </w:rPr>
+      </w:pPr>
+      <w:r>
+        <w:rPr>
+          <w:rFonts w:ascii="Futura PT Book" w:hAnsi="Futura PT Book"/>
+          <w:sz w:val="22"/>
+          <w:szCs w:val="22"/>
+        </w:rPr>
+        <w:t xml:space="preserve">In this case, </w:t>
+      </w:r>
+    </w:p>
+    <w:p>
+      <w:pPr>
+        <w:pStyle w:val="ListParagraph"/>
+        <w:numPr>
+          <w:ilvl w:val="0"/>
+          <w:numId w:val="6"/>
+        </w:numPr>
+        <w:jc w:val="both"/>
+        <w:rPr>
+          <w:rFonts w:ascii="Futura PT Book" w:hAnsi="Futura PT Book"/>
+          <w:sz w:val="22"/>
+          <w:szCs w:val="22"/>
+        </w:rPr>
+      </w:pPr>
+      <w:r>
+        <w:rPr>
+          <w:rFonts w:ascii="Futura PT Book" w:hAnsi="Futura PT Book"/>
+          <w:sz w:val="22"/>
+          <w:szCs w:val="22"/>
+        </w:rPr>
+        <w:t xml:space="preserve">[Testing </w:t>
+      </w:r>
+      <w:proofErr w:type="gramStart"/>
+      <w:r>
+        <w:rPr>
+          <w:rFonts w:ascii="Futura PT Book" w:hAnsi="Futura PT Book"/>
+          <w:sz w:val="22"/>
+          <w:szCs w:val="22"/>
+        </w:rPr>
+        <w:t>description]</w:t>
+      </w:r>
+      <w:proofErr w:type="gramEnd"/>
+      <w:r>
+        <w:rPr>
+          <w:rFonts w:ascii="Futura PT Book" w:hAnsi="Futura PT Book"/>
+          <w:sz w:val="22"/>
+          <w:szCs w:val="22"/>
+        </w:rPr>
+        <w:t xml:space="preserve">As apposed to scripted </w:t>
+      </w:r>
+      <w:proofErr w:type="gramStart"/>
+      <w:r>
+        <w:rPr>
+          <w:rFonts w:ascii="Futura PT Book" w:hAnsi="Futura PT Book"/>
+          <w:sz w:val="22"/>
+          <w:szCs w:val="22"/>
+        </w:rPr>
+        <w:t>testing which</w:t>
+      </w:r>
+      <w:proofErr w:type="gramEnd"/>
+      <w:r>
+        <w:rPr>
+          <w:rFonts w:ascii="Futura PT Book" w:hAnsi="Futura PT Book"/>
+          <w:sz w:val="22"/>
+          <w:szCs w:val="22"/>
+        </w:rPr>
+        <w:t xml:space="preserve"> is directed from requirements, this more exploratory test aims to be more investigative, where the tester’s mind is in control. The determination of the test cases was made during testing, as opposed </w:t>
+      </w:r>
+      <w:proofErr w:type="spellStart"/>
+      <w:r>
+        <w:rPr>
+          <w:rFonts w:ascii="Futura PT Book" w:hAnsi="Futura PT Book"/>
+          <w:sz w:val="22"/>
+          <w:szCs w:val="22"/>
+        </w:rPr>
+        <w:t>tobeing</w:t>
+      </w:r>
+      <w:proofErr w:type="spellEnd"/>
+      <w:r>
+        <w:rPr>
+          <w:rFonts w:ascii="Futura PT Book" w:hAnsi="Futura PT Book"/>
+          <w:sz w:val="22"/>
+          <w:szCs w:val="22"/>
+        </w:rPr>
+        <w:t xml:space="preserve"> made in advance. </w:t>
+      </w:r>
+    </w:p>
+    <w:p>
+      <w:pPr>
+        <w:pStyle w:val="ListParagraph"/>
+        <w:numPr>
+          <w:ilvl w:val="0"/>
+          <w:numId w:val="6"/>
+        </w:numPr>
+        <w:jc w:val="both"/>
+        <w:rPr>
+          <w:rFonts w:ascii="Futura PT Book" w:hAnsi="Futura PT Book"/>
+          <w:sz w:val="22"/>
+          <w:szCs w:val="22"/>
+        </w:rPr>
+      </w:pPr>
+      <w:r>
+        <w:rPr>
+          <w:rFonts w:ascii="Futura PT Book" w:hAnsi="Futura PT Book"/>
+          <w:sz w:val="22"/>
+          <w:szCs w:val="22"/>
+        </w:rPr>
+        <w:t>I aimed to see this first-hand from the end-user’s perspective, and not as a developer.</w:t>
+      </w:r>
+      <w:r>
+        <w:rPr>
+          <w:rFonts w:ascii="Futura PT Book" w:hAnsi="Futura PT Book"/>
+          <w:sz w:val="22"/>
+          <w:szCs w:val="22"/>
+        </w:rPr>
+        <w:t xml:space="preserve"> Therefore, I used a 3</w:t>
+      </w:r>
+      <w:r>
+        <w:rPr>
+          <w:rFonts w:ascii="Futura PT Book" w:hAnsi="Futura PT Book"/>
+          <w:sz w:val="22"/>
+          <w:szCs w:val="22"/>
+          <w:vertAlign w:val="superscript"/>
+        </w:rPr>
+        <w:t>rd</w:t>
+      </w:r>
+      <w:r>
+        <w:rPr>
+          <w:rFonts w:ascii="Futura PT Book" w:hAnsi="Futura PT Book"/>
+          <w:sz w:val="22"/>
+          <w:szCs w:val="22"/>
+        </w:rPr>
+        <w:t xml:space="preserve"> party candidate to perform this test. Some notes on the candidate:</w:t>
+      </w:r>
+    </w:p>
+    <w:p>
+      <w:pPr>
+        <w:pStyle w:val="ListParagraph"/>
+        <w:numPr>
+          <w:ilvl w:val="1"/>
+          <w:numId w:val="6"/>
+        </w:numPr>
+        <w:jc w:val="both"/>
+        <w:rPr>
+          <w:rFonts w:ascii="Futura PT Book" w:hAnsi="Futura PT Book"/>
+          <w:sz w:val="22"/>
+          <w:szCs w:val="22"/>
+        </w:rPr>
+      </w:pPr>
+      <w:r>
+        <w:rPr>
+          <w:rFonts w:ascii="Futura PT Book" w:hAnsi="Futura PT Book"/>
+          <w:sz w:val="22"/>
+          <w:szCs w:val="22"/>
+        </w:rPr>
+        <w:t xml:space="preserve">This was the perfect candidate she has a lack of understanding for mathematics and finance, but is still </w:t>
+      </w:r>
+      <w:proofErr w:type="spellStart"/>
+      <w:r>
+        <w:rPr>
+          <w:rFonts w:ascii="Futura PT Book" w:hAnsi="Futura PT Book"/>
+          <w:sz w:val="22"/>
+          <w:szCs w:val="22"/>
+        </w:rPr>
+        <w:t>interseted</w:t>
+      </w:r>
+      <w:proofErr w:type="spellEnd"/>
+      <w:r>
+        <w:rPr>
+          <w:rFonts w:ascii="Futura PT Book" w:hAnsi="Futura PT Book"/>
+          <w:sz w:val="22"/>
+          <w:szCs w:val="22"/>
+        </w:rPr>
+        <w:t xml:space="preserve"> enough to interact with the program. </w:t>
+      </w:r>
+    </w:p>
+    <w:p>
+      <w:pPr>
+        <w:pStyle w:val="ListParagraph"/>
+        <w:numPr>
+          <w:ilvl w:val="1"/>
+          <w:numId w:val="6"/>
+        </w:numPr>
+        <w:jc w:val="both"/>
+        <w:rPr>
+          <w:rFonts w:ascii="Futura PT Book" w:hAnsi="Futura PT Book"/>
+          <w:sz w:val="22"/>
+          <w:szCs w:val="22"/>
+        </w:rPr>
+      </w:pPr>
+      <w:r>
+        <w:rPr>
+          <w:rFonts w:ascii="Futura PT Book" w:hAnsi="Futura PT Book"/>
+          <w:sz w:val="22"/>
+          <w:szCs w:val="22"/>
+        </w:rPr>
+        <w:t xml:space="preserve">Whilst my niece was able to identify and make basic interactions with the program, she was more limited by…  </w:t>
+      </w:r>
+    </w:p>
+    <w:p>
+      <w:pPr>
+        <w:pStyle w:val="ListParagraph"/>
+        <w:numPr>
+          <w:ilvl w:val="1"/>
+          <w:numId w:val="6"/>
+        </w:numPr>
+        <w:jc w:val="both"/>
+        <w:rPr>
+          <w:rFonts w:ascii="Futura PT Book" w:hAnsi="Futura PT Book"/>
+          <w:sz w:val="22"/>
+          <w:szCs w:val="22"/>
+        </w:rPr>
+      </w:pPr>
+      <w:r>
+        <w:rPr>
+          <w:rFonts w:ascii="Futura PT Book" w:hAnsi="Futura PT Book"/>
+          <w:sz w:val="22"/>
+          <w:szCs w:val="22"/>
+        </w:rPr>
+        <w:t xml:space="preserve">Has an </w:t>
+      </w:r>
+      <w:proofErr w:type="spellStart"/>
+      <w:r>
+        <w:rPr>
+          <w:rFonts w:ascii="Futura PT Book" w:hAnsi="Futura PT Book"/>
+          <w:sz w:val="22"/>
+          <w:szCs w:val="22"/>
+        </w:rPr>
+        <w:t>accute</w:t>
+      </w:r>
+      <w:proofErr w:type="spellEnd"/>
+      <w:r>
+        <w:rPr>
+          <w:rFonts w:ascii="Futura PT Book" w:hAnsi="Futura PT Book"/>
+          <w:sz w:val="22"/>
+          <w:szCs w:val="22"/>
+        </w:rPr>
+        <w:t xml:space="preserve"> understanding of basic computer functionality such as </w:t>
+      </w:r>
+      <w:proofErr w:type="gramStart"/>
+      <w:r>
+        <w:rPr>
+          <w:rFonts w:ascii="Futura PT Book" w:hAnsi="Futura PT Book"/>
+          <w:sz w:val="22"/>
+          <w:szCs w:val="22"/>
+        </w:rPr>
+        <w:t>key strokes</w:t>
+      </w:r>
+      <w:proofErr w:type="gramEnd"/>
+      <w:r>
+        <w:rPr>
+          <w:rFonts w:ascii="Futura PT Book" w:hAnsi="Futura PT Book"/>
+          <w:sz w:val="22"/>
+          <w:szCs w:val="22"/>
+        </w:rPr>
+        <w:t xml:space="preserve"> and mouse-clicks. </w:t>
+      </w:r>
+    </w:p>
+    <w:p>
+      <w:pPr>
+        <w:pStyle w:val="ListParagraph"/>
+        <w:numPr>
+          <w:ilvl w:val="1"/>
+          <w:numId w:val="6"/>
+        </w:numPr>
+        <w:jc w:val="both"/>
+        <w:rPr>
+          <w:rFonts w:ascii="Futura PT Book" w:hAnsi="Futura PT Book"/>
+          <w:sz w:val="22"/>
+          <w:szCs w:val="22"/>
+        </w:rPr>
+      </w:pPr>
+      <w:r>
+        <w:rPr>
+          <w:rFonts w:ascii="Futura PT Book" w:hAnsi="Futura PT Book"/>
+          <w:sz w:val="22"/>
+          <w:szCs w:val="22"/>
+        </w:rPr>
+        <w:t>Is</w:t>
+      </w:r>
+      <w:r>
+        <w:rPr>
+          <w:rFonts w:ascii="Futura PT Book" w:hAnsi="Futura PT Book"/>
+          <w:sz w:val="22"/>
+          <w:szCs w:val="22"/>
+        </w:rPr>
+        <w:t xml:space="preserve"> able to identify and make basic interactions</w:t>
+      </w:r>
+      <w:r>
+        <w:rPr>
+          <w:rFonts w:ascii="Futura PT Book" w:hAnsi="Futura PT Book"/>
+          <w:sz w:val="22"/>
+          <w:szCs w:val="22"/>
+        </w:rPr>
+        <w:t xml:space="preserve"> with the </w:t>
+      </w:r>
+    </w:p>
+    <w:p>
+      <w:pPr>
+        <w:pStyle w:val="ListParagraph"/>
+        <w:numPr>
+          <w:ilvl w:val="1"/>
+          <w:numId w:val="6"/>
+        </w:numPr>
+        <w:jc w:val="both"/>
+        <w:rPr>
+          <w:rFonts w:ascii="Futura PT Book" w:hAnsi="Futura PT Book"/>
+          <w:sz w:val="22"/>
+          <w:szCs w:val="22"/>
+        </w:rPr>
+      </w:pPr>
+      <w:r>
+        <w:rPr>
+          <w:rFonts w:ascii="Futura PT Book" w:hAnsi="Futura PT Book"/>
+          <w:sz w:val="22"/>
+          <w:szCs w:val="22"/>
+        </w:rPr>
+        <w:t xml:space="preserve">Is two years </w:t>
+      </w:r>
+      <w:r>
+        <w:rPr>
+          <w:rFonts w:ascii="Futura PT Book" w:hAnsi="Futura PT Book"/>
+          <w:sz w:val="22"/>
+          <w:szCs w:val="22"/>
+        </w:rPr>
+        <w:t xml:space="preserve">of </w:t>
+      </w:r>
+      <w:proofErr w:type="gramStart"/>
+      <w:r>
+        <w:rPr>
+          <w:rFonts w:ascii="Futura PT Book" w:hAnsi="Futura PT Book"/>
+          <w:sz w:val="22"/>
+          <w:szCs w:val="22"/>
+        </w:rPr>
+        <w:t>age.</w:t>
+      </w:r>
+      <w:proofErr w:type="gramEnd"/>
+    </w:p>
+    <w:p>
+      <w:pPr>
+        <w:pStyle w:val="ListParagraph"/>
+        <w:numPr>
+          <w:ilvl w:val="0"/>
+          <w:numId w:val="6"/>
+        </w:numPr>
+        <w:jc w:val="both"/>
+        <w:rPr>
+          <w:rFonts w:ascii="Futura PT Book" w:hAnsi="Futura PT Book"/>
+          <w:sz w:val="22"/>
+          <w:szCs w:val="22"/>
+        </w:rPr>
+      </w:pPr>
+      <w:r>
+        <w:rPr>
+          <w:rFonts w:ascii="Futura PT Book" w:hAnsi="Futura PT Book"/>
+          <w:sz w:val="22"/>
+          <w:szCs w:val="22"/>
+        </w:rPr>
+        <w:t>The stimulus for this was… Constraints involved:</w:t>
+      </w:r>
+    </w:p>
+    <w:p>
+      <w:pPr>
+        <w:pStyle w:val="ListParagraph"/>
+        <w:numPr>
+          <w:ilvl w:val="1"/>
+          <w:numId w:val="6"/>
+        </w:numPr>
+        <w:jc w:val="both"/>
+        <w:rPr>
+          <w:rFonts w:ascii="Futura PT Book" w:hAnsi="Futura PT Book"/>
+          <w:sz w:val="22"/>
+          <w:szCs w:val="22"/>
+        </w:rPr>
+      </w:pPr>
+      <w:r>
+        <w:rPr>
+          <w:rFonts w:ascii="Futura PT Book" w:hAnsi="Futura PT Book"/>
+          <w:sz w:val="22"/>
+          <w:szCs w:val="22"/>
+        </w:rPr>
+        <w:t>Involved no reference to the HP 12C User Manual or the README.pdf from the downloaded software package</w:t>
+      </w:r>
+    </w:p>
+    <w:p>
+      <w:pPr>
+        <w:pStyle w:val="ListParagraph"/>
+        <w:numPr>
+          <w:ilvl w:val="1"/>
+          <w:numId w:val="6"/>
+        </w:numPr>
+        <w:jc w:val="both"/>
+        <w:rPr>
+          <w:rFonts w:ascii="Futura PT Book" w:hAnsi="Futura PT Book"/>
+          <w:sz w:val="22"/>
+          <w:szCs w:val="22"/>
+        </w:rPr>
+      </w:pPr>
+      <w:r>
+        <w:rPr>
+          <w:rFonts w:ascii="Futura PT Book" w:hAnsi="Futura PT Book"/>
+          <w:sz w:val="22"/>
+          <w:szCs w:val="22"/>
+        </w:rPr>
+        <w:t xml:space="preserve">Ran the .jar file straight from the package, as opposed to importing it into an IDE like </w:t>
+      </w:r>
+      <w:proofErr w:type="spellStart"/>
+      <w:r>
+        <w:rPr>
+          <w:rFonts w:ascii="Futura PT Book" w:hAnsi="Futura PT Book"/>
+          <w:sz w:val="22"/>
+          <w:szCs w:val="22"/>
+        </w:rPr>
+        <w:t>IntelliJ</w:t>
+      </w:r>
+      <w:proofErr w:type="spellEnd"/>
+      <w:r>
+        <w:rPr>
+          <w:rFonts w:ascii="Futura PT Book" w:hAnsi="Futura PT Book"/>
+          <w:sz w:val="22"/>
+          <w:szCs w:val="22"/>
+        </w:rPr>
+        <w:t xml:space="preserve"> or Eclipse, giving no insight into the program’s development (could not see the code, the package structure, the engineering – the inside working of the program – </w:t>
+      </w:r>
+      <w:r>
+        <w:rPr>
+          <w:rFonts w:ascii="Futura PT Book" w:hAnsi="Futura PT Book"/>
+          <w:b/>
+          <w:sz w:val="22"/>
+          <w:szCs w:val="22"/>
+        </w:rPr>
+        <w:t xml:space="preserve">what is the technical word for this?) </w:t>
+      </w:r>
+      <w:r>
+        <w:rPr>
+          <w:rFonts w:ascii="Futura PT Book" w:hAnsi="Futura PT Book"/>
+          <w:sz w:val="22"/>
+          <w:szCs w:val="22"/>
+        </w:rPr>
+        <w:t xml:space="preserve">Essentially I  </w:t>
+      </w:r>
+    </w:p>
+    <w:p>
+      <w:pPr>
+        <w:pStyle w:val="ListParagraph"/>
+        <w:numPr>
+          <w:ilvl w:val="1"/>
+          <w:numId w:val="6"/>
+        </w:numPr>
+        <w:jc w:val="both"/>
+        <w:rPr>
+          <w:rFonts w:ascii="Futura PT Book" w:hAnsi="Futura PT Book"/>
+          <w:sz w:val="22"/>
+          <w:szCs w:val="22"/>
+        </w:rPr>
+      </w:pPr>
+      <w:r>
+        <w:rPr>
+          <w:rFonts w:ascii="Futura PT Book" w:hAnsi="Futura PT Book"/>
+          <w:sz w:val="22"/>
+          <w:szCs w:val="22"/>
+        </w:rPr>
+        <w:t xml:space="preserve">Even though the test involved keys on the calculator being pressed, the goal was not to perform mathematical or financial calculations. It was purely to experiment with its functionality. </w:t>
+      </w:r>
+      <w:r>
+        <w:rPr>
+          <w:rFonts w:ascii="Futura PT Book" w:hAnsi="Futura PT Book"/>
+          <w:sz w:val="22"/>
+          <w:szCs w:val="22"/>
+        </w:rPr>
+        <w:t xml:space="preserve">This could include </w:t>
+      </w:r>
+    </w:p>
+    <w:p>
+      <w:pPr>
+        <w:pStyle w:val="ListParagraph"/>
+        <w:numPr>
+          <w:ilvl w:val="1"/>
+          <w:numId w:val="6"/>
+        </w:numPr>
+        <w:jc w:val="both"/>
+        <w:rPr>
+          <w:rFonts w:ascii="Futura PT Book" w:hAnsi="Futura PT Book"/>
+          <w:sz w:val="22"/>
+          <w:szCs w:val="22"/>
+        </w:rPr>
+      </w:pPr>
+      <w:r>
+        <w:rPr>
+          <w:rFonts w:ascii="Futura PT Book" w:hAnsi="Futura PT Book"/>
+          <w:sz w:val="22"/>
+          <w:szCs w:val="22"/>
+        </w:rPr>
+        <w:t xml:space="preserve">To better the results, I set up the application </w:t>
+      </w:r>
+      <w:r>
+        <w:rPr>
+          <w:rFonts w:ascii="Futura PT Book" w:hAnsi="Futura PT Book"/>
+          <w:sz w:val="22"/>
+          <w:szCs w:val="22"/>
+        </w:rPr>
+        <w:t>to the end-user</w:t>
+      </w:r>
+    </w:p>
+    <w:p>
+      <w:pPr>
+        <w:pStyle w:val="ListParagraph"/>
+        <w:numPr>
+          <w:ilvl w:val="1"/>
+          <w:numId w:val="6"/>
+        </w:numPr>
+        <w:jc w:val="both"/>
+        <w:rPr>
+          <w:rFonts w:ascii="Futura PT Book" w:hAnsi="Futura PT Book"/>
+          <w:sz w:val="22"/>
+          <w:szCs w:val="22"/>
+        </w:rPr>
+      </w:pPr>
+      <w:r>
+        <w:rPr>
+          <w:rFonts w:ascii="Futura PT Book" w:hAnsi="Futura PT Book"/>
+          <w:sz w:val="22"/>
+          <w:szCs w:val="22"/>
+        </w:rPr>
+        <w:t xml:space="preserve">Limited to 10 operations – more specifically, 10 mouse-clicks. Every step noted. </w:t>
+      </w:r>
+    </w:p>
+    <w:p>
+      <w:pPr>
+        <w:jc w:val="both"/>
+        <w:rPr>
+          <w:rFonts w:ascii="Futura PT Book" w:hAnsi="Futura PT Book"/>
+          <w:sz w:val="22"/>
+          <w:szCs w:val="22"/>
+        </w:rPr>
+      </w:pPr>
+      <w:r>
+        <w:rPr>
+          <w:rFonts w:ascii="Futura PT Book" w:hAnsi="Futura PT Book"/>
+          <w:sz w:val="22"/>
+          <w:szCs w:val="22"/>
+        </w:rPr>
+        <w:t>Result:</w:t>
+      </w:r>
+    </w:p>
+    <w:p>
+      <w:pPr>
+        <w:jc w:val="both"/>
+        <w:rPr>
+          <w:rFonts w:ascii="Futura PT Book" w:hAnsi="Futura PT Book"/>
+          <w:sz w:val="22"/>
+          <w:szCs w:val="22"/>
+        </w:rPr>
+      </w:pPr>
+      <w:r>
+        <w:rPr>
+          <w:rFonts w:ascii="Futura PT Book" w:hAnsi="Futura PT Book"/>
+          <w:sz w:val="22"/>
+          <w:szCs w:val="22"/>
+        </w:rPr>
+        <w:t>The most interesting test case performed revealed an error in which…</w:t>
+      </w:r>
+    </w:p>
+    <w:p>
+      <w:pPr>
+        <w:jc w:val="both"/>
+        <w:rPr>
+          <w:rFonts w:ascii="Futura PT Book" w:hAnsi="Futura PT Book"/>
+          <w:sz w:val="22"/>
+          <w:szCs w:val="22"/>
+        </w:rPr>
+      </w:pPr>
+    </w:p>
+    <w:p>
+      <w:pPr>
+        <w:jc w:val="both"/>
+        <w:rPr>
+          <w:rFonts w:ascii="Futura PT Book" w:hAnsi="Futura PT Book"/>
+          <w:sz w:val="22"/>
+          <w:szCs w:val="22"/>
+        </w:rPr>
+      </w:pPr>
+    </w:p>
+    <w:p>
+      <w:pPr>
+        <w:jc w:val="both"/>
+        <w:rPr>
+          <w:rFonts w:ascii="Futura PT Book" w:hAnsi="Futura PT Book"/>
+          <w:sz w:val="22"/>
+          <w:szCs w:val="22"/>
+        </w:rPr>
+      </w:pPr>
+      <w:r>
+        <w:rPr>
+          <w:rFonts w:ascii="Futura PT Book" w:hAnsi="Futura PT Book"/>
+          <w:sz w:val="22"/>
+          <w:szCs w:val="22"/>
+        </w:rPr>
+        <w:t>@</w:t>
+      </w:r>
+    </w:p>
+    <w:p>
+      <w:pPr>
+        <w:jc w:val="both"/>
+        <w:rPr>
+          <w:rFonts w:ascii="Futura PT Book" w:hAnsi="Futura PT Book"/>
+          <w:sz w:val="22"/>
+          <w:szCs w:val="22"/>
+        </w:rPr>
+      </w:pPr>
+    </w:p>
+    <w:p>
+      <w:pPr>
+        <w:jc w:val="both"/>
+        <w:rPr>
+          <w:rFonts w:ascii="Futura PT Book" w:hAnsi="Futura PT Book"/>
+          <w:b/>
+          <w:sz w:val="22"/>
+          <w:szCs w:val="22"/>
+        </w:rPr>
+      </w:pPr>
+      <w:r>
+        <w:rPr>
+          <w:rFonts w:ascii="Futura PT Book" w:hAnsi="Futura PT Book"/>
+          <w:b/>
+          <w:sz w:val="22"/>
+          <w:szCs w:val="22"/>
         </w:rPr>
         <w:t>SECTION C – Summary</w:t>
       </w:r>
     </w:p>
     <w:p>
       <w:pPr>
-        <w:rPr>
-          <w:rFonts w:ascii="Futura PT Book" w:hAnsi="Futura PT Book"/>
-          <w:b/>
+        <w:jc w:val="both"/>
+        <w:rPr>
+          <w:rFonts w:ascii="Futura PT Book" w:hAnsi="Futura PT Book"/>
+          <w:b/>
+          <w:sz w:val="22"/>
+          <w:szCs w:val="22"/>
         </w:rPr>
       </w:pPr>
     </w:p>
@@ -667,15 +1593,20 @@
           <w:ilvl w:val="0"/>
           <w:numId w:val="3"/>
         </w:numPr>
-        <w:rPr>
-          <w:rFonts w:ascii="Futura PT Book" w:hAnsi="Futura PT Book"/>
-          <w:b/>
-        </w:rPr>
-      </w:pPr>
-      <w:r>
-        <w:rPr>
-          <w:rFonts w:ascii="Futura PT Book" w:hAnsi="Futura PT Book"/>
-          <w:b/>
+        <w:jc w:val="both"/>
+        <w:rPr>
+          <w:rFonts w:ascii="Futura PT Book" w:hAnsi="Futura PT Book"/>
+          <w:b/>
+          <w:sz w:val="22"/>
+          <w:szCs w:val="22"/>
+        </w:rPr>
+      </w:pPr>
+      <w:r>
+        <w:rPr>
+          <w:rFonts w:ascii="Futura PT Book" w:hAnsi="Futura PT Book"/>
+          <w:b/>
+          <w:sz w:val="22"/>
+          <w:szCs w:val="22"/>
         </w:rPr>
         <w:t>A summary of the testing performed</w:t>
       </w:r>
@@ -687,15 +1618,20 @@
           <w:ilvl w:val="0"/>
           <w:numId w:val="3"/>
         </w:numPr>
-        <w:rPr>
-          <w:rFonts w:ascii="Futura PT Book" w:hAnsi="Futura PT Book"/>
-          <w:b/>
-        </w:rPr>
-      </w:pPr>
-      <w:r>
-        <w:rPr>
-          <w:rFonts w:ascii="Futura PT Book" w:hAnsi="Futura PT Book"/>
-          <w:b/>
+        <w:jc w:val="both"/>
+        <w:rPr>
+          <w:rFonts w:ascii="Futura PT Book" w:hAnsi="Futura PT Book"/>
+          <w:b/>
+          <w:sz w:val="22"/>
+          <w:szCs w:val="22"/>
+        </w:rPr>
+      </w:pPr>
+      <w:r>
+        <w:rPr>
+          <w:rFonts w:ascii="Futura PT Book" w:hAnsi="Futura PT Book"/>
+          <w:b/>
+          <w:sz w:val="22"/>
+          <w:szCs w:val="22"/>
         </w:rPr>
         <w:t>A summary of the results observed, including classification of the faults found</w:t>
       </w:r>
@@ -707,17 +1643,42 @@
           <w:ilvl w:val="0"/>
           <w:numId w:val="3"/>
         </w:numPr>
-        <w:rPr>
-          <w:rFonts w:ascii="Futura PT Book" w:hAnsi="Futura PT Book"/>
-          <w:b/>
-        </w:rPr>
-      </w:pPr>
-      <w:r>
-        <w:rPr>
-          <w:rFonts w:ascii="Futura PT Book" w:hAnsi="Futura PT Book"/>
-          <w:b/>
-        </w:rPr>
-        <w:t>An overall evaluation of the thoroughness and quality of the tsting you have performed</w:t>
+        <w:jc w:val="both"/>
+        <w:rPr>
+          <w:rFonts w:ascii="Futura PT Book" w:hAnsi="Futura PT Book"/>
+          <w:b/>
+          <w:sz w:val="22"/>
+          <w:szCs w:val="22"/>
+        </w:rPr>
+      </w:pPr>
+      <w:r>
+        <w:rPr>
+          <w:rFonts w:ascii="Futura PT Book" w:hAnsi="Futura PT Book"/>
+          <w:b/>
+          <w:sz w:val="22"/>
+          <w:szCs w:val="22"/>
+        </w:rPr>
+        <w:t xml:space="preserve">An overall evaluation of the thoroughness and quality of the </w:t>
+      </w:r>
+      <w:proofErr w:type="spellStart"/>
+      <w:r>
+        <w:rPr>
+          <w:rFonts w:ascii="Futura PT Book" w:hAnsi="Futura PT Book"/>
+          <w:b/>
+          <w:sz w:val="22"/>
+          <w:szCs w:val="22"/>
+        </w:rPr>
+        <w:t>tsting</w:t>
+      </w:r>
+      <w:proofErr w:type="spellEnd"/>
+      <w:r>
+        <w:rPr>
+          <w:rFonts w:ascii="Futura PT Book" w:hAnsi="Futura PT Book"/>
+          <w:b/>
+          <w:sz w:val="22"/>
+          <w:szCs w:val="22"/>
+        </w:rPr>
+        <w:t xml:space="preserve"> you have performed</w:t>
       </w:r>
     </w:p>
     <w:p>
@@ -727,15 +1688,20 @@
           <w:ilvl w:val="1"/>
           <w:numId w:val="3"/>
         </w:numPr>
-        <w:rPr>
-          <w:rFonts w:ascii="Futura PT Book" w:hAnsi="Futura PT Book"/>
-          <w:b/>
-        </w:rPr>
-      </w:pPr>
-      <w:r>
-        <w:rPr>
-          <w:rFonts w:ascii="Futura PT Book" w:hAnsi="Futura PT Book"/>
-          <w:b/>
+        <w:jc w:val="both"/>
+        <w:rPr>
+          <w:rFonts w:ascii="Futura PT Book" w:hAnsi="Futura PT Book"/>
+          <w:b/>
+          <w:sz w:val="22"/>
+          <w:szCs w:val="22"/>
+        </w:rPr>
+      </w:pPr>
+      <w:r>
+        <w:rPr>
+          <w:rFonts w:ascii="Futura PT Book" w:hAnsi="Futura PT Book"/>
+          <w:b/>
+          <w:sz w:val="22"/>
+          <w:szCs w:val="22"/>
         </w:rPr>
         <w:t>What might be possible given substantial resources there were</w:t>
       </w:r>
@@ -747,15 +1713,20 @@
           <w:ilvl w:val="0"/>
           <w:numId w:val="3"/>
         </w:numPr>
-        <w:rPr>
-          <w:rFonts w:ascii="Futura PT Book" w:hAnsi="Futura PT Book"/>
-          <w:b/>
-        </w:rPr>
-      </w:pPr>
-      <w:r>
-        <w:rPr>
-          <w:rFonts w:ascii="Futura PT Book" w:hAnsi="Futura PT Book"/>
-          <w:b/>
+        <w:jc w:val="both"/>
+        <w:rPr>
+          <w:rFonts w:ascii="Futura PT Book" w:hAnsi="Futura PT Book"/>
+          <w:b/>
+          <w:sz w:val="22"/>
+          <w:szCs w:val="22"/>
+        </w:rPr>
+      </w:pPr>
+      <w:r>
+        <w:rPr>
+          <w:rFonts w:ascii="Futura PT Book" w:hAnsi="Futura PT Book"/>
+          <w:b/>
+          <w:sz w:val="22"/>
+          <w:szCs w:val="22"/>
         </w:rPr>
         <w:t xml:space="preserve">An overall evaluation of the </w:t>
       </w:r>
@@ -763,20 +1734,24 @@
         <w:rPr>
           <w:rFonts w:ascii="Futura PT Book" w:hAnsi="Futura PT Book"/>
           <w:b/>
+          <w:sz w:val="22"/>
+          <w:szCs w:val="22"/>
         </w:rPr>
         <w:t>software tested in terms of its freedom from faults</w:t>
       </w:r>
     </w:p>
     <w:p>
       <w:pPr>
-        <w:rPr>
-          <w:rFonts w:ascii="Futura PT Book" w:hAnsi="Futura PT Book"/>
-          <w:b/>
-        </w:rPr>
-      </w:pPr>
-    </w:p>
-    <w:p>
-      <w:pPr>
+        <w:jc w:val="both"/>
+        <w:rPr>
+          <w:rFonts w:ascii="Futura PT Book" w:hAnsi="Futura PT Book"/>
+          <w:b/>
+        </w:rPr>
+      </w:pPr>
+    </w:p>
+    <w:p>
+      <w:pPr>
+        <w:jc w:val="both"/>
         <w:rPr>
           <w:rFonts w:ascii="Futura PT Book" w:hAnsi="Futura PT Book"/>
           <w:b/>
@@ -1360,6 +2335,119 @@
       </w:rPr>
     </w:lvl>
   </w:abstractNum>
+  <w:abstractNum w:abstractNumId="5">
+    <w:nsid w:val="7D296182"/>
+    <w:multiLevelType w:val="hybridMultilevel"/>
+    <w:tmpl w:val="0944BD7A"/>
+    <w:lvl w:ilvl="0" w:tplc="04090001">
+      <w:start w:val="1"/>
+      <w:numFmt w:val="bullet"/>
+      <w:lvlText w:val=""/>
+      <w:lvlJc w:val="left"/>
+      <w:pPr>
+        <w:ind w:left="720" w:hanging="360"/>
+      </w:pPr>
+      <w:rPr>
+        <w:rFonts w:ascii="Symbol" w:hAnsi="Symbol" w:hint="default"/>
+      </w:rPr>
+    </w:lvl>
+    <w:lvl w:ilvl="1" w:tplc="04090003">
+      <w:start w:val="1"/>
+      <w:numFmt w:val="bullet"/>
+      <w:lvlText w:val="o"/>
+      <w:lvlJc w:val="left"/>
+      <w:pPr>
+        <w:ind w:left="1440" w:hanging="360"/>
+      </w:pPr>
+      <w:rPr>
+        <w:rFonts w:ascii="Courier New" w:hAnsi="Courier New" w:hint="default"/>
+      </w:rPr>
+    </w:lvl>
+    <w:lvl w:ilvl="2" w:tplc="04090005" w:tentative="1">
+      <w:start w:val="1"/>
+      <w:numFmt w:val="bullet"/>
+      <w:lvlText w:val=""/>
+      <w:lvlJc w:val="left"/>
+      <w:pPr>
+        <w:ind w:left="2160" w:hanging="360"/>
+      </w:pPr>
+      <w:rPr>
+        <w:rFonts w:ascii="Wingdings" w:hAnsi="Wingdings" w:hint="default"/>
+      </w:rPr>
+    </w:lvl>
+    <w:lvl w:ilvl="3" w:tplc="04090001" w:tentative="1">
+      <w:start w:val="1"/>
+      <w:numFmt w:val="bullet"/>
+      <w:lvlText w:val=""/>
+      <w:lvlJc w:val="left"/>
+      <w:pPr>
+        <w:ind w:left="2880" w:hanging="360"/>
+      </w:pPr>
+      <w:rPr>
+        <w:rFonts w:ascii="Symbol" w:hAnsi="Symbol" w:hint="default"/>
+      </w:rPr>
+    </w:lvl>
+    <w:lvl w:ilvl="4" w:tplc="04090003" w:tentative="1">
+      <w:start w:val="1"/>
+      <w:numFmt w:val="bullet"/>
+      <w:lvlText w:val="o"/>
+      <w:lvlJc w:val="left"/>
+      <w:pPr>
+        <w:ind w:left="3600" w:hanging="360"/>
+      </w:pPr>
+      <w:rPr>
+        <w:rFonts w:ascii="Courier New" w:hAnsi="Courier New" w:hint="default"/>
+      </w:rPr>
+    </w:lvl>
+    <w:lvl w:ilvl="5" w:tplc="04090005" w:tentative="1">
+      <w:start w:val="1"/>
+      <w:numFmt w:val="bullet"/>
+      <w:lvlText w:val=""/>
+      <w:lvlJc w:val="left"/>
+      <w:pPr>
+        <w:ind w:left="4320" w:hanging="360"/>
+      </w:pPr>
+      <w:rPr>
+        <w:rFonts w:ascii="Wingdings" w:hAnsi="Wingdings" w:hint="default"/>
+      </w:rPr>
+    </w:lvl>
+    <w:lvl w:ilvl="6" w:tplc="04090001" w:tentative="1">
+      <w:start w:val="1"/>
+      <w:numFmt w:val="bullet"/>
+      <w:lvlText w:val=""/>
+      <w:lvlJc w:val="left"/>
+      <w:pPr>
+        <w:ind w:left="5040" w:hanging="360"/>
+      </w:pPr>
+      <w:rPr>
+        <w:rFonts w:ascii="Symbol" w:hAnsi="Symbol" w:hint="default"/>
+      </w:rPr>
+    </w:lvl>
+    <w:lvl w:ilvl="7" w:tplc="04090003" w:tentative="1">
+      <w:start w:val="1"/>
+      <w:numFmt w:val="bullet"/>
+      <w:lvlText w:val="o"/>
+      <w:lvlJc w:val="left"/>
+      <w:pPr>
+        <w:ind w:left="5760" w:hanging="360"/>
+      </w:pPr>
+      <w:rPr>
+        <w:rFonts w:ascii="Courier New" w:hAnsi="Courier New" w:hint="default"/>
+      </w:rPr>
+    </w:lvl>
+    <w:lvl w:ilvl="8" w:tplc="04090005" w:tentative="1">
+      <w:start w:val="1"/>
+      <w:numFmt w:val="bullet"/>
+      <w:lvlText w:val=""/>
+      <w:lvlJc w:val="left"/>
+      <w:pPr>
+        <w:ind w:left="6480" w:hanging="360"/>
+      </w:pPr>
+      <w:rPr>
+        <w:rFonts w:ascii="Wingdings" w:hAnsi="Wingdings" w:hint="default"/>
+      </w:rPr>
+    </w:lvl>
+  </w:abstractNum>
   <w:num w:numId="1">
     <w:abstractNumId w:val="2"/>
   </w:num>
@@ -1374,6 +2462,9 @@
   </w:num>
   <w:num w:numId="5">
     <w:abstractNumId w:val="4"/>
+  </w:num>
+  <w:num w:numId="6">
+    <w:abstractNumId w:val="5"/>
   </w:num>
 </w:numbering>
 </file>

</xml_diff>